<commit_message>
Dokumen - tambahan tujuan visualisasi data
</commit_message>
<xml_diff>
--- a/dokumen/Latar Belakang Permasalahan.docx
+++ b/dokumen/Latar Belakang Permasalahan.docx
@@ -776,6 +776,303 @@
       <w:r>
         <w:t>.</w:t>
       </w:r>
+    </w:p>
+    <w:p>
+      <w:pPr>
+        <w:jc w:val="both"/>
+      </w:pPr>
+    </w:p>
+    <w:p>
+      <w:pPr>
+        <w:pStyle w:val="Heading1"/>
+      </w:pPr>
+      <w:proofErr w:type="spellStart"/>
+      <w:r>
+        <w:t>Tujuan</w:t>
+      </w:r>
+      <w:proofErr w:type="spellEnd"/>
+      <w:r>
+        <w:t xml:space="preserve"> </w:t>
+      </w:r>
+      <w:proofErr w:type="spellStart"/>
+      <w:r>
+        <w:t>Visualisasi</w:t>
+      </w:r>
+      <w:proofErr w:type="spellEnd"/>
+      <w:r>
+        <w:t xml:space="preserve"> Data</w:t>
+      </w:r>
+    </w:p>
+    <w:p/>
+    <w:p>
+      <w:pPr>
+        <w:ind w:firstLine="720"/>
+        <w:jc w:val="both"/>
+      </w:pPr>
+      <w:proofErr w:type="spellStart"/>
+      <w:r>
+        <w:t>Untuk</w:t>
+      </w:r>
+      <w:proofErr w:type="spellEnd"/>
+      <w:r>
+        <w:t xml:space="preserve"> </w:t>
+      </w:r>
+      <w:proofErr w:type="spellStart"/>
+      <w:r>
+        <w:t>mengetahui</w:t>
+      </w:r>
+      <w:proofErr w:type="spellEnd"/>
+      <w:r>
+        <w:t xml:space="preserve"> </w:t>
+      </w:r>
+      <w:proofErr w:type="spellStart"/>
+      <w:r>
+        <w:t>negara</w:t>
+      </w:r>
+      <w:proofErr w:type="spellEnd"/>
+      <w:r>
+        <w:t xml:space="preserve"> </w:t>
+      </w:r>
+      <w:proofErr w:type="spellStart"/>
+      <w:r>
+        <w:t>mana</w:t>
+      </w:r>
+      <w:proofErr w:type="spellEnd"/>
+      <w:r>
+        <w:t xml:space="preserve"> yang </w:t>
+      </w:r>
+      <w:proofErr w:type="spellStart"/>
+      <w:r>
+        <w:t>berpotensi</w:t>
+      </w:r>
+      <w:proofErr w:type="spellEnd"/>
+      <w:r>
+        <w:t xml:space="preserve"> </w:t>
+      </w:r>
+      <w:proofErr w:type="spellStart"/>
+      <w:r>
+        <w:t>untuk</w:t>
+      </w:r>
+      <w:proofErr w:type="spellEnd"/>
+      <w:r>
+        <w:t xml:space="preserve"> </w:t>
+      </w:r>
+      <w:proofErr w:type="spellStart"/>
+      <w:r>
+        <w:t>menggunakan</w:t>
+      </w:r>
+      <w:proofErr w:type="spellEnd"/>
+      <w:r>
+        <w:t xml:space="preserve"> </w:t>
+      </w:r>
+      <w:proofErr w:type="spellStart"/>
+      <w:r>
+        <w:t>energi</w:t>
+      </w:r>
+      <w:proofErr w:type="spellEnd"/>
+      <w:r>
+        <w:t xml:space="preserve"> </w:t>
+      </w:r>
+      <w:proofErr w:type="spellStart"/>
+      <w:r>
+        <w:t>listrik</w:t>
+      </w:r>
+      <w:proofErr w:type="spellEnd"/>
+      <w:r>
+        <w:t xml:space="preserve"> </w:t>
+      </w:r>
+      <w:proofErr w:type="spellStart"/>
+      <w:r>
+        <w:t>dari</w:t>
+      </w:r>
+      <w:proofErr w:type="spellEnd"/>
+      <w:r>
+        <w:t xml:space="preserve"> </w:t>
+      </w:r>
+      <w:proofErr w:type="spellStart"/>
+      <w:r>
+        <w:t>sumber</w:t>
+      </w:r>
+      <w:proofErr w:type="spellEnd"/>
+      <w:r>
+        <w:t xml:space="preserve"> </w:t>
+      </w:r>
+      <w:proofErr w:type="spellStart"/>
+      <w:r>
+        <w:t>energi</w:t>
+      </w:r>
+      <w:proofErr w:type="spellEnd"/>
+      <w:r>
+        <w:t xml:space="preserve"> </w:t>
+      </w:r>
+      <w:proofErr w:type="spellStart"/>
+      <w:r>
+        <w:t>terbarukan</w:t>
+      </w:r>
+      <w:proofErr w:type="spellEnd"/>
+      <w:r>
+        <w:t xml:space="preserve"> </w:t>
+      </w:r>
+      <w:r>
+        <w:t xml:space="preserve">yang </w:t>
+      </w:r>
+      <w:proofErr w:type="spellStart"/>
+      <w:r>
+        <w:t>dapat</w:t>
+      </w:r>
+      <w:proofErr w:type="spellEnd"/>
+      <w:r>
+        <w:t xml:space="preserve"> </w:t>
+      </w:r>
+      <w:proofErr w:type="spellStart"/>
+      <w:r>
+        <w:t>diterapkan</w:t>
+      </w:r>
+      <w:proofErr w:type="spellEnd"/>
+      <w:r>
+        <w:t xml:space="preserve"> </w:t>
+      </w:r>
+      <w:proofErr w:type="spellStart"/>
+      <w:r>
+        <w:t>pada</w:t>
+      </w:r>
+      <w:proofErr w:type="spellEnd"/>
+      <w:r>
+        <w:t xml:space="preserve"> </w:t>
+      </w:r>
+      <w:proofErr w:type="spellStart"/>
+      <w:r>
+        <w:t>kendaraan</w:t>
+      </w:r>
+      <w:proofErr w:type="spellEnd"/>
+      <w:r>
+        <w:t xml:space="preserve"> </w:t>
+      </w:r>
+      <w:proofErr w:type="spellStart"/>
+      <w:r>
+        <w:t>bermotor</w:t>
+      </w:r>
+      <w:proofErr w:type="spellEnd"/>
+      <w:r>
+        <w:t xml:space="preserve"> </w:t>
+      </w:r>
+      <w:proofErr w:type="spellStart"/>
+      <w:r>
+        <w:t>sehingga</w:t>
+      </w:r>
+      <w:proofErr w:type="spellEnd"/>
+      <w:r>
+        <w:t xml:space="preserve"> </w:t>
+      </w:r>
+      <w:proofErr w:type="spellStart"/>
+      <w:r>
+        <w:t>polusi</w:t>
+      </w:r>
+      <w:proofErr w:type="spellEnd"/>
+      <w:r>
+        <w:t xml:space="preserve"> yang </w:t>
+      </w:r>
+      <w:proofErr w:type="spellStart"/>
+      <w:r>
+        <w:t>bersumber</w:t>
+      </w:r>
+      <w:proofErr w:type="spellEnd"/>
+      <w:r>
+        <w:t xml:space="preserve"> </w:t>
+      </w:r>
+      <w:proofErr w:type="spellStart"/>
+      <w:r>
+        <w:t>dari</w:t>
+      </w:r>
+      <w:proofErr w:type="spellEnd"/>
+      <w:r>
+        <w:t xml:space="preserve"> </w:t>
+      </w:r>
+      <w:proofErr w:type="spellStart"/>
+      <w:r>
+        <w:t>kendaraan</w:t>
+      </w:r>
+      <w:proofErr w:type="spellEnd"/>
+      <w:r>
+        <w:t xml:space="preserve"> </w:t>
+      </w:r>
+      <w:proofErr w:type="spellStart"/>
+      <w:r>
+        <w:t>bermotor</w:t>
+      </w:r>
+      <w:proofErr w:type="spellEnd"/>
+      <w:r>
+        <w:t xml:space="preserve"> di </w:t>
+      </w:r>
+      <w:proofErr w:type="spellStart"/>
+      <w:r>
+        <w:t>negara</w:t>
+      </w:r>
+      <w:proofErr w:type="spellEnd"/>
+      <w:r>
+        <w:t xml:space="preserve"> </w:t>
+      </w:r>
+      <w:proofErr w:type="spellStart"/>
+      <w:r>
+        <w:t>tersebut</w:t>
+      </w:r>
+      <w:proofErr w:type="spellEnd"/>
+      <w:r>
+        <w:t xml:space="preserve"> </w:t>
+      </w:r>
+      <w:proofErr w:type="spellStart"/>
+      <w:r>
+        <w:t>dapat</w:t>
+      </w:r>
+      <w:proofErr w:type="spellEnd"/>
+      <w:r>
+        <w:t xml:space="preserve"> </w:t>
+      </w:r>
+      <w:proofErr w:type="spellStart"/>
+      <w:r>
+        <w:t>berkurang</w:t>
+      </w:r>
+      <w:proofErr w:type="spellEnd"/>
+      <w:r>
+        <w:t>.</w:t>
+      </w:r>
+    </w:p>
+    <w:p>
+      <w:pPr>
+        <w:jc w:val="both"/>
+      </w:pPr>
+    </w:p>
+    <w:p>
+      <w:pPr>
+        <w:pStyle w:val="Heading1"/>
+      </w:pPr>
+      <w:proofErr w:type="spellStart"/>
+      <w:r>
+        <w:t>Persiapan</w:t>
+      </w:r>
+      <w:proofErr w:type="spellEnd"/>
+      <w:r>
+        <w:t xml:space="preserve"> </w:t>
+      </w:r>
+      <w:proofErr w:type="spellStart"/>
+      <w:r>
+        <w:t>dan</w:t>
+      </w:r>
+      <w:proofErr w:type="spellEnd"/>
+      <w:r>
+        <w:t xml:space="preserve"> </w:t>
+      </w:r>
+      <w:proofErr w:type="spellStart"/>
+      <w:r>
+        <w:t>Eksplorasi</w:t>
+      </w:r>
+      <w:proofErr w:type="spellEnd"/>
+      <w:r>
+        <w:t xml:space="preserve"> Data</w:t>
+      </w:r>
+    </w:p>
+    <w:p/>
+    <w:p>
       <w:bookmarkStart w:id="0" w:name="_GoBack"/>
       <w:bookmarkEnd w:id="0"/>
     </w:p>

</xml_diff>